<commit_message>
fix: add exit code
</commit_message>
<xml_diff>
--- a/lab02/report_lab02.docx
+++ b/lab02/report_lab02.docx
@@ -724,7 +724,7 @@
           <w:bCs/>
           <w:u w:val="single"/>
         </w:rPr>
-        <w:t>Исходный текст программы</w:t>
+        <w:t>Исходный текст программ</w:t>
       </w:r>
     </w:p>
     <w:tbl>
@@ -981,27 +981,6 @@
         </w:rPr>
       </w:r>
     </w:p>
-    <w:p>
-      <w:pPr>
-        <w:pStyle w:val="Normal"/>
-        <w:rPr>
-          <w:rFonts w:ascii="Times New Roman" w:hAnsi="Times New Roman" w:cs="Times New Roman"/>
-          <w:b/>
-          <w:b/>
-          <w:bCs/>
-          <w:u w:val="single"/>
-        </w:rPr>
-      </w:pPr>
-      <w:r>
-        <w:rPr>
-          <w:rFonts w:cs="Times New Roman" w:ascii="Times New Roman" w:hAnsi="Times New Roman"/>
-          <w:b/>
-          <w:bCs/>
-          <w:u w:val="single"/>
-        </w:rPr>
-        <w:t>Результат выполнения программы</w:t>
-      </w:r>
-    </w:p>
     <w:tbl>
       <w:tblPr>
         <w:tblStyle w:val="a3"/>
@@ -1036,6 +1015,171 @@
               <w:jc w:val="left"/>
               <w:rPr>
                 <w:rFonts w:ascii="Times New Roman" w:hAnsi="Times New Roman" w:cs="Times New Roman"/>
+                <w:lang w:val="en-US"/>
+              </w:rPr>
+            </w:pPr>
+            <w:r>
+              <w:rPr>
+                <w:rFonts w:eastAsia="Calibri" w:cs="Times New Roman" w:ascii="Times New Roman" w:hAnsi="Times New Roman"/>
+                <w:kern w:val="0"/>
+                <w:sz w:val="22"/>
+                <w:szCs w:val="22"/>
+                <w:lang w:val="en-US" w:eastAsia="en-US" w:bidi="ar-SA"/>
+              </w:rPr>
+              <w:t>program_run.sh</w:t>
+            </w:r>
+          </w:p>
+        </w:tc>
+      </w:tr>
+      <w:tr>
+        <w:trPr/>
+        <w:tc>
+          <w:tcPr>
+            <w:tcW w:w="9345" w:type="dxa"/>
+            <w:tcBorders/>
+          </w:tcPr>
+          <w:p>
+            <w:pPr>
+              <w:pStyle w:val="Normal"/>
+              <w:widowControl w:val="false"/>
+              <w:suppressAutoHyphens w:val="true"/>
+              <w:spacing w:before="0" w:after="0"/>
+              <w:jc w:val="left"/>
+              <w:rPr>
+                <w:rFonts w:ascii="Times New Roman" w:hAnsi="Times New Roman" w:cs="Times New Roman"/>
+                <w:lang w:val="en-US"/>
+              </w:rPr>
+            </w:pPr>
+            <w:r>
+              <w:rPr>
+                <w:rFonts w:eastAsia="Calibri" w:cs="Times New Roman" w:ascii="Times New Roman" w:hAnsi="Times New Roman"/>
+                <w:kern w:val="0"/>
+                <w:sz w:val="22"/>
+                <w:szCs w:val="22"/>
+                <w:lang w:val="en-US" w:eastAsia="en-US" w:bidi="ar-SA"/>
+              </w:rPr>
+              <w:t>#!/bin/zsh</w:t>
+            </w:r>
+          </w:p>
+          <w:p>
+            <w:pPr>
+              <w:pStyle w:val="Normal"/>
+              <w:widowControl w:val="false"/>
+              <w:suppressAutoHyphens w:val="true"/>
+              <w:spacing w:before="0" w:after="0"/>
+              <w:jc w:val="left"/>
+              <w:rPr>
+                <w:rFonts w:ascii="Times New Roman" w:hAnsi="Times New Roman" w:cs="Times New Roman"/>
+                <w:lang w:val="en-US"/>
+              </w:rPr>
+            </w:pPr>
+            <w:r>
+              <w:rPr>
+                <w:rFonts w:eastAsia="Calibri" w:cs="Times New Roman" w:ascii="Times New Roman" w:hAnsi="Times New Roman"/>
+                <w:kern w:val="0"/>
+                <w:sz w:val="22"/>
+                <w:szCs w:val="22"/>
+                <w:lang w:val="en-US" w:eastAsia="en-US" w:bidi="ar-SA"/>
+              </w:rPr>
+              <w:t>./main</w:t>
+            </w:r>
+          </w:p>
+          <w:p>
+            <w:pPr>
+              <w:pStyle w:val="Normal"/>
+              <w:widowControl w:val="false"/>
+              <w:suppressAutoHyphens w:val="true"/>
+              <w:spacing w:before="0" w:after="0"/>
+              <w:jc w:val="left"/>
+              <w:rPr>
+                <w:rFonts w:ascii="Times New Roman" w:hAnsi="Times New Roman" w:cs="Times New Roman"/>
+                <w:lang w:val="en-US"/>
+              </w:rPr>
+            </w:pPr>
+            <w:r>
+              <w:rPr>
+                <w:rFonts w:eastAsia="Calibri" w:cs="Times New Roman" w:ascii="Times New Roman" w:hAnsi="Times New Roman"/>
+                <w:kern w:val="0"/>
+                <w:sz w:val="22"/>
+                <w:szCs w:val="22"/>
+                <w:lang w:val="en-US" w:eastAsia="en-US" w:bidi="ar-SA"/>
+              </w:rPr>
+              <w:t>echo code: $?</w:t>
+            </w:r>
+          </w:p>
+        </w:tc>
+      </w:tr>
+    </w:tbl>
+    <w:p>
+      <w:pPr>
+        <w:pStyle w:val="Normal"/>
+        <w:rPr>
+          <w:rFonts w:ascii="Times New Roman" w:hAnsi="Times New Roman" w:cs="Times New Roman"/>
+          <w:b/>
+          <w:b/>
+          <w:bCs/>
+          <w:u w:val="single"/>
+        </w:rPr>
+      </w:pPr>
+      <w:r>
+        <w:rPr/>
+      </w:r>
+    </w:p>
+    <w:p>
+      <w:pPr>
+        <w:pStyle w:val="Normal"/>
+        <w:rPr>
+          <w:rFonts w:ascii="Times New Roman" w:hAnsi="Times New Roman" w:cs="Times New Roman"/>
+          <w:b/>
+          <w:b/>
+          <w:bCs/>
+          <w:u w:val="single"/>
+        </w:rPr>
+      </w:pPr>
+      <w:r>
+        <w:rPr>
+          <w:rFonts w:cs="Times New Roman" w:ascii="Times New Roman" w:hAnsi="Times New Roman"/>
+          <w:b/>
+          <w:bCs/>
+          <w:u w:val="single"/>
+        </w:rPr>
+        <w:t>Результат выполнения программы</w:t>
+      </w:r>
+    </w:p>
+    <w:tbl>
+      <w:tblPr>
+        <w:tblStyle w:val="a3"/>
+        <w:tblW w:w="9345" w:type="dxa"/>
+        <w:jc w:val="left"/>
+        <w:tblInd w:w="0" w:type="dxa"/>
+        <w:tblLayout w:type="fixed"/>
+        <w:tblCellMar>
+          <w:top w:w="0" w:type="dxa"/>
+          <w:left w:w="108" w:type="dxa"/>
+          <w:bottom w:w="0" w:type="dxa"/>
+          <w:right w:w="108" w:type="dxa"/>
+        </w:tblCellMar>
+        <w:tblLook w:val="04a0" w:noHBand="0" w:noVBand="1" w:firstColumn="1" w:lastRow="0" w:lastColumn="0" w:firstRow="1"/>
+      </w:tblPr>
+      <w:tblGrid>
+        <w:gridCol w:w="9345"/>
+      </w:tblGrid>
+      <w:tr>
+        <w:trPr/>
+        <w:tc>
+          <w:tcPr>
+            <w:tcW w:w="9345" w:type="dxa"/>
+            <w:tcBorders/>
+          </w:tcPr>
+          <w:p>
+            <w:pPr>
+              <w:pStyle w:val="Normal"/>
+              <w:widowControl w:val="false"/>
+              <w:suppressAutoHyphens w:val="true"/>
+              <w:spacing w:before="0" w:after="0"/>
+              <w:jc w:val="left"/>
+              <w:rPr>
+                <w:rFonts w:ascii="Times New Roman" w:hAnsi="Times New Roman" w:cs="Times New Roman"/>
               </w:rPr>
             </w:pPr>
             <w:r>
@@ -1167,6 +1311,7 @@
                 <w:rFonts w:cs="Times New Roman" w:ascii="Times New Roman" w:hAnsi="Times New Roman"/>
                 <w:lang w:val="en-US"/>
               </w:rPr>
+              <w:t>code: 0</w:t>
             </w:r>
           </w:p>
         </w:tc>
@@ -1744,6 +1889,29 @@
       <w:rFonts w:cs="FreeSans"/>
     </w:rPr>
   </w:style>
+  <w:style w:type="paragraph" w:styleId="TableContents">
+    <w:name w:val="Table Contents"/>
+    <w:basedOn w:val="Normal"/>
+    <w:qFormat/>
+    <w:pPr>
+      <w:widowControl w:val="false"/>
+      <w:suppressLineNumbers/>
+    </w:pPr>
+    <w:rPr/>
+  </w:style>
+  <w:style w:type="paragraph" w:styleId="TableHeading">
+    <w:name w:val="Table Heading"/>
+    <w:basedOn w:val="TableContents"/>
+    <w:qFormat/>
+    <w:pPr>
+      <w:suppressLineNumbers/>
+      <w:jc w:val="center"/>
+    </w:pPr>
+    <w:rPr>
+      <w:b/>
+      <w:bCs/>
+    </w:rPr>
+  </w:style>
   <w:style w:type="numbering" w:styleId="NoList" w:default="1">
     <w:name w:val="No List"/>
     <w:uiPriority w:val="99"/>

</xml_diff>